<commit_message>
added how I made it possible to see this in my respository
</commit_message>
<xml_diff>
--- a/LamourMichaelGitTutorial-5-24-2015.docx
+++ b/LamourMichaelGitTutorial-5-24-2015.docx
@@ -1,6 +1,6 @@
 
 <file path=word/document.xml><?xml version="1.0" encoding="utf-8"?>
-<w:document xmlns:wpc="http://schemas.microsoft.com/office/word/2010/wordprocessingCanvas" xmlns:mc="http://schemas.openxmlformats.org/markup-compatibility/2006" xmlns:o="urn:schemas-microsoft-com:office:office" xmlns:r="http://schemas.openxmlformats.org/officeDocument/2006/relationships" xmlns:m="http://schemas.openxmlformats.org/officeDocument/2006/math" xmlns:v="urn:schemas-microsoft-com:vml" xmlns:wp14="http://schemas.microsoft.com/office/word/2010/wordprocessingDrawing" xmlns:wp="http://schemas.openxmlformats.org/drawingml/2006/wordprocessingDrawing" xmlns:w10="urn:schemas-microsoft-com:office:word" xmlns:w="http://schemas.openxmlformats.org/wordprocessingml/2006/main" xmlns:w14="http://schemas.microsoft.com/office/word/2010/wordml" xmlns:wpg="http://schemas.microsoft.com/office/word/2010/wordprocessingGroup" xmlns:wpi="http://schemas.microsoft.com/office/word/2010/wordprocessingInk" xmlns:wne="http://schemas.microsoft.com/office/word/2006/wordml" xmlns:wps="http://schemas.microsoft.com/office/word/2010/wordprocessingShape" mc:Ignorable="w14 wp14">
+<w:document xmlns:wpc="http://schemas.microsoft.com/office/word/2010/wordprocessingCanvas" xmlns:mo="http://schemas.microsoft.com/office/mac/office/2008/main" xmlns:mc="http://schemas.openxmlformats.org/markup-compatibility/2006" xmlns:mv="urn:schemas-microsoft-com:mac:vml" xmlns:o="urn:schemas-microsoft-com:office:office" xmlns:r="http://schemas.openxmlformats.org/officeDocument/2006/relationships" xmlns:m="http://schemas.openxmlformats.org/officeDocument/2006/math" xmlns:v="urn:schemas-microsoft-com:vml" xmlns:wp14="http://schemas.microsoft.com/office/word/2010/wordprocessingDrawing" xmlns:wp="http://schemas.openxmlformats.org/drawingml/2006/wordprocessingDrawing" xmlns:w10="urn:schemas-microsoft-com:office:word" xmlns:w="http://schemas.openxmlformats.org/wordprocessingml/2006/main" xmlns:w14="http://schemas.microsoft.com/office/word/2010/wordml" xmlns:wpg="http://schemas.microsoft.com/office/word/2010/wordprocessingGroup" xmlns:wpi="http://schemas.microsoft.com/office/word/2010/wordprocessingInk" xmlns:wne="http://schemas.microsoft.com/office/word/2006/wordml" xmlns:wps="http://schemas.microsoft.com/office/word/2010/wordprocessingShape" mc:Ignorable="w14 wp14">
   <w:body>
     <w:p>
       <w:pPr>
@@ -37,25 +37,7 @@
           <w:sz w:val="24"/>
           <w:szCs w:val="24"/>
         </w:rPr>
-        <w:t xml:space="preserve">GitHub is a web-based Git repository hosting service, which provides all of the distributed revision control and source code management (SCM) functionality of Git  plus the addition of </w:t>
-      </w:r>
-      <w:proofErr w:type="spellStart"/>
-      <w:r>
-        <w:rPr>
-          <w:rFonts w:ascii="Arial" w:hAnsi="Arial" w:cs="Arial"/>
-          <w:sz w:val="24"/>
-          <w:szCs w:val="24"/>
-        </w:rPr>
-        <w:t>it</w:t>
-      </w:r>
-      <w:proofErr w:type="spellEnd"/>
-      <w:r>
-        <w:rPr>
-          <w:rFonts w:ascii="Arial" w:hAnsi="Arial" w:cs="Arial"/>
-          <w:sz w:val="24"/>
-          <w:szCs w:val="24"/>
-        </w:rPr>
-        <w:t xml:space="preserve"> own unique  features.</w:t>
+        <w:t>GitHub is a web-based Git repository hosting service, which provides all of the distributed revision control and source code management (SCM) functionality of Git  plus the addition of it own unique  features.</w:t>
       </w:r>
     </w:p>
     <w:p>
@@ -103,16 +85,14 @@
         </w:rPr>
         <w:t xml:space="preserve"> It was created because of a need for speed and distribution and the ability to handle large code bases within a distributed </w:t>
       </w:r>
-      <w:proofErr w:type="spellStart"/>
-      <w:r>
-        <w:rPr>
-          <w:rFonts w:ascii="Arial" w:hAnsi="Arial" w:cs="Arial"/>
-          <w:sz w:val="24"/>
-          <w:szCs w:val="24"/>
-        </w:rPr>
-        <w:t>repositiory</w:t>
-      </w:r>
-      <w:proofErr w:type="spellEnd"/>
+      <w:r>
+        <w:rPr>
+          <w:rFonts w:ascii="Arial" w:hAnsi="Arial" w:cs="Arial"/>
+          <w:sz w:val="24"/>
+          <w:szCs w:val="24"/>
+        </w:rPr>
+        <w:t>repository</w:t>
+      </w:r>
       <w:r>
         <w:rPr>
           <w:rFonts w:ascii="Arial" w:hAnsi="Arial" w:cs="Arial"/>
@@ -684,6 +664,173 @@
         </w:rPr>
         <w:t>Pull – brings down the latest changes that were made.</w:t>
       </w:r>
+    </w:p>
+    <w:p>
+      <w:pPr>
+        <w:spacing w:line="240" w:lineRule="auto"/>
+        <w:rPr>
+          <w:rFonts w:ascii="Arial" w:hAnsi="Arial" w:cs="Arial"/>
+          <w:sz w:val="24"/>
+          <w:szCs w:val="24"/>
+        </w:rPr>
+      </w:pPr>
+      <w:r>
+        <w:rPr>
+          <w:rFonts w:ascii="Arial" w:hAnsi="Arial" w:cs="Arial"/>
+          <w:sz w:val="24"/>
+          <w:szCs w:val="24"/>
+        </w:rPr>
+        <w:t xml:space="preserve">Pull request - </w:t>
+      </w:r>
+      <w:r>
+        <w:rPr>
+          <w:rFonts w:ascii="Arial" w:hAnsi="Arial" w:cs="Arial"/>
+          <w:sz w:val="24"/>
+          <w:szCs w:val="24"/>
+        </w:rPr>
+        <w:t xml:space="preserve">let you tell others about changes you've pushed to a repository on </w:t>
+      </w:r>
+      <w:r>
+        <w:rPr>
+          <w:rFonts w:ascii="Arial" w:hAnsi="Arial" w:cs="Arial"/>
+          <w:bCs/>
+          <w:sz w:val="24"/>
+          <w:szCs w:val="24"/>
+        </w:rPr>
+        <w:t>GitHub</w:t>
+      </w:r>
+      <w:r>
+        <w:rPr>
+          <w:rFonts w:ascii="Arial" w:hAnsi="Arial" w:cs="Arial"/>
+          <w:sz w:val="24"/>
+          <w:szCs w:val="24"/>
+        </w:rPr>
+        <w:t>.</w:t>
+      </w:r>
+    </w:p>
+    <w:p>
+      <w:pPr>
+        <w:spacing w:line="240" w:lineRule="auto"/>
+        <w:rPr>
+          <w:rFonts w:ascii="Arial" w:hAnsi="Arial" w:cs="Arial"/>
+          <w:i/>
+          <w:sz w:val="24"/>
+          <w:szCs w:val="24"/>
+        </w:rPr>
+      </w:pPr>
+      <w:r>
+        <w:rPr>
+          <w:rFonts w:ascii="Arial" w:hAnsi="Arial" w:cs="Arial"/>
+          <w:i/>
+          <w:sz w:val="24"/>
+          <w:szCs w:val="24"/>
+        </w:rPr>
+        <w:t>The process of inserting this document into the repository</w:t>
+      </w:r>
+    </w:p>
+    <w:p>
+      <w:pPr>
+        <w:spacing w:line="240" w:lineRule="auto"/>
+        <w:rPr>
+          <w:rFonts w:ascii="Arial" w:hAnsi="Arial" w:cs="Arial"/>
+          <w:sz w:val="24"/>
+          <w:szCs w:val="24"/>
+        </w:rPr>
+      </w:pPr>
+      <w:r>
+        <w:rPr>
+          <w:rFonts w:ascii="Arial" w:hAnsi="Arial" w:cs="Arial"/>
+          <w:sz w:val="24"/>
+          <w:szCs w:val="24"/>
+        </w:rPr>
+        <w:t>First, I opened terminal on my machine, next I created a folder with my name on my desktop. This folder housed the name of my repository</w:t>
+      </w:r>
+    </w:p>
+    <w:p>
+      <w:pPr>
+        <w:spacing w:line="240" w:lineRule="auto"/>
+        <w:rPr>
+          <w:rFonts w:ascii="Arial" w:hAnsi="Arial" w:cs="Arial"/>
+          <w:sz w:val="24"/>
+          <w:szCs w:val="24"/>
+        </w:rPr>
+      </w:pPr>
+      <w:r>
+        <w:rPr>
+          <w:rFonts w:ascii="Arial" w:hAnsi="Arial" w:cs="Arial"/>
+          <w:sz w:val="24"/>
+          <w:szCs w:val="24"/>
+        </w:rPr>
+        <w:t xml:space="preserve">Secondly, I saved my documents to the folder that </w:t>
+      </w:r>
+      <w:r>
+        <w:rPr>
+          <w:rFonts w:ascii="Arial" w:hAnsi="Arial" w:cs="Arial"/>
+          <w:sz w:val="24"/>
+          <w:szCs w:val="24"/>
+        </w:rPr>
+        <w:t>was named</w:t>
+      </w:r>
+      <w:r>
+        <w:rPr>
+          <w:rFonts w:ascii="Arial" w:hAnsi="Arial" w:cs="Arial"/>
+          <w:sz w:val="24"/>
+          <w:szCs w:val="24"/>
+        </w:rPr>
+        <w:t xml:space="preserve"> after my repository</w:t>
+      </w:r>
+      <w:r>
+        <w:rPr>
+          <w:rFonts w:ascii="Arial" w:hAnsi="Arial" w:cs="Arial"/>
+          <w:sz w:val="24"/>
+          <w:szCs w:val="24"/>
+        </w:rPr>
+        <w:t xml:space="preserve"> I linked it using the git clone command followed by the URL to my </w:t>
+      </w:r>
+      <w:r>
+        <w:rPr>
+          <w:rFonts w:ascii="Arial" w:hAnsi="Arial" w:cs="Arial"/>
+          <w:sz w:val="24"/>
+          <w:szCs w:val="24"/>
+        </w:rPr>
+        <w:t>repository, now the file has been added.</w:t>
+      </w:r>
+    </w:p>
+    <w:p>
+      <w:pPr>
+        <w:spacing w:line="240" w:lineRule="auto"/>
+        <w:rPr>
+          <w:rFonts w:ascii="Arial" w:hAnsi="Arial" w:cs="Arial"/>
+          <w:sz w:val="24"/>
+          <w:szCs w:val="24"/>
+        </w:rPr>
+      </w:pPr>
+      <w:r>
+        <w:rPr>
+          <w:rFonts w:ascii="Arial" w:hAnsi="Arial" w:cs="Arial"/>
+          <w:sz w:val="24"/>
+          <w:szCs w:val="24"/>
+        </w:rPr>
+        <w:t xml:space="preserve">Finally, we use git commit –m to create a message regarding the save that we have created. Last but not least to see this on the </w:t>
+      </w:r>
+      <w:proofErr w:type="spellStart"/>
+      <w:r>
+        <w:rPr>
+          <w:rFonts w:ascii="Arial" w:hAnsi="Arial" w:cs="Arial"/>
+          <w:sz w:val="24"/>
+          <w:szCs w:val="24"/>
+        </w:rPr>
+        <w:t>GitHub</w:t>
+      </w:r>
+      <w:proofErr w:type="spellEnd"/>
+      <w:r>
+        <w:rPr>
+          <w:rFonts w:ascii="Arial" w:hAnsi="Arial" w:cs="Arial"/>
+          <w:sz w:val="24"/>
+          <w:szCs w:val="24"/>
+        </w:rPr>
+        <w:t xml:space="preserve"> website we must use git push and login to your account and then you are able to see my work on the website.</w:t>
+      </w:r>
       <w:bookmarkStart w:id="0" w:name="_GoBack"/>
       <w:bookmarkEnd w:id="0"/>
     </w:p>
@@ -696,39 +843,6 @@
           <w:szCs w:val="24"/>
         </w:rPr>
       </w:pPr>
-      <w:r>
-        <w:rPr>
-          <w:rFonts w:ascii="Arial" w:hAnsi="Arial" w:cs="Arial"/>
-          <w:sz w:val="24"/>
-          <w:szCs w:val="24"/>
-        </w:rPr>
-        <w:t xml:space="preserve">Pull request - </w:t>
-      </w:r>
-      <w:r>
-        <w:rPr>
-          <w:rFonts w:ascii="Arial" w:hAnsi="Arial" w:cs="Arial"/>
-          <w:sz w:val="24"/>
-          <w:szCs w:val="24"/>
-        </w:rPr>
-        <w:t xml:space="preserve">let you tell others about changes you've pushed to a repository on </w:t>
-      </w:r>
-      <w:r>
-        <w:rPr>
-          <w:rFonts w:ascii="Arial" w:hAnsi="Arial" w:cs="Arial"/>
-          <w:bCs/>
-          <w:sz w:val="24"/>
-          <w:szCs w:val="24"/>
-        </w:rPr>
-        <w:t>GitHub</w:t>
-      </w:r>
-      <w:r>
-        <w:rPr>
-          <w:rFonts w:ascii="Arial" w:hAnsi="Arial" w:cs="Arial"/>
-          <w:sz w:val="24"/>
-          <w:szCs w:val="24"/>
-        </w:rPr>
-        <w:t>.</w:t>
-      </w:r>
     </w:p>
     <w:p>
       <w:pPr>
@@ -751,7 +865,7 @@
 </file>
 
 <file path=word/numbering.xml><?xml version="1.0" encoding="utf-8"?>
-<w:numbering xmlns:wpc="http://schemas.microsoft.com/office/word/2010/wordprocessingCanvas" xmlns:mc="http://schemas.openxmlformats.org/markup-compatibility/2006" xmlns:o="urn:schemas-microsoft-com:office:office" xmlns:r="http://schemas.openxmlformats.org/officeDocument/2006/relationships" xmlns:m="http://schemas.openxmlformats.org/officeDocument/2006/math" xmlns:v="urn:schemas-microsoft-com:vml" xmlns:wp14="http://schemas.microsoft.com/office/word/2010/wordprocessingDrawing" xmlns:wp="http://schemas.openxmlformats.org/drawingml/2006/wordprocessingDrawing" xmlns:w10="urn:schemas-microsoft-com:office:word" xmlns:w="http://schemas.openxmlformats.org/wordprocessingml/2006/main" xmlns:w14="http://schemas.microsoft.com/office/word/2010/wordml" xmlns:wpg="http://schemas.microsoft.com/office/word/2010/wordprocessingGroup" xmlns:wpi="http://schemas.microsoft.com/office/word/2010/wordprocessingInk" xmlns:wne="http://schemas.microsoft.com/office/word/2006/wordml" xmlns:wps="http://schemas.microsoft.com/office/word/2010/wordprocessingShape" mc:Ignorable="w14 wp14">
+<w:numbering xmlns:wpc="http://schemas.microsoft.com/office/word/2010/wordprocessingCanvas" xmlns:mo="http://schemas.microsoft.com/office/mac/office/2008/main" xmlns:mc="http://schemas.openxmlformats.org/markup-compatibility/2006" xmlns:mv="urn:schemas-microsoft-com:mac:vml" xmlns:o="urn:schemas-microsoft-com:office:office" xmlns:r="http://schemas.openxmlformats.org/officeDocument/2006/relationships" xmlns:m="http://schemas.openxmlformats.org/officeDocument/2006/math" xmlns:v="urn:schemas-microsoft-com:vml" xmlns:wp14="http://schemas.microsoft.com/office/word/2010/wordprocessingDrawing" xmlns:wp="http://schemas.openxmlformats.org/drawingml/2006/wordprocessingDrawing" xmlns:w10="urn:schemas-microsoft-com:office:word" xmlns:w="http://schemas.openxmlformats.org/wordprocessingml/2006/main" xmlns:w14="http://schemas.microsoft.com/office/word/2010/wordml" xmlns:wpg="http://schemas.microsoft.com/office/word/2010/wordprocessingGroup" xmlns:wpi="http://schemas.microsoft.com/office/word/2010/wordprocessingInk" xmlns:wne="http://schemas.microsoft.com/office/word/2006/wordml" xmlns:wps="http://schemas.microsoft.com/office/word/2010/wordprocessingShape" mc:Ignorable="w14 wp14">
   <w:abstractNum w:abstractNumId="0">
     <w:nsid w:val="5BEB059E"/>
     <w:multiLevelType w:val="hybridMultilevel"/>
@@ -861,7 +975,7 @@
       </w:pPr>
     </w:pPrDefault>
   </w:docDefaults>
-  <w:latentStyles w:defLockedState="0" w:defUIPriority="99" w:defSemiHidden="1" w:defUnhideWhenUsed="1" w:defQFormat="0" w:count="267">
+  <w:latentStyles w:defLockedState="0" w:defUIPriority="99" w:defSemiHidden="1" w:defUnhideWhenUsed="1" w:defQFormat="0" w:count="276">
     <w:lsdException w:name="Normal" w:semiHidden="0" w:uiPriority="0" w:unhideWhenUsed="0" w:qFormat="1"/>
     <w:lsdException w:name="heading 1" w:semiHidden="0" w:uiPriority="9" w:unhideWhenUsed="0" w:qFormat="1"/>
     <w:lsdException w:name="heading 2" w:uiPriority="9" w:qFormat="1"/>
@@ -1007,6 +1121,7 @@
   <w:style w:type="character" w:default="1" w:styleId="DefaultParagraphFont">
     <w:name w:val="Default Paragraph Font"/>
     <w:uiPriority w:val="1"/>
+    <w:semiHidden/>
     <w:unhideWhenUsed/>
   </w:style>
   <w:style w:type="table" w:default="1" w:styleId="TableNormal">
@@ -1045,7 +1160,7 @@
 </file>
 
 <file path=word/stylesWithEffects.xml><?xml version="1.0" encoding="utf-8"?>
-<w:styles xmlns:wpc="http://schemas.microsoft.com/office/word/2010/wordprocessingCanvas" xmlns:mc="http://schemas.openxmlformats.org/markup-compatibility/2006" xmlns:o="urn:schemas-microsoft-com:office:office" xmlns:r="http://schemas.openxmlformats.org/officeDocument/2006/relationships" xmlns:m="http://schemas.openxmlformats.org/officeDocument/2006/math" xmlns:v="urn:schemas-microsoft-com:vml" xmlns:wp14="http://schemas.microsoft.com/office/word/2010/wordprocessingDrawing" xmlns:wp="http://schemas.openxmlformats.org/drawingml/2006/wordprocessingDrawing" xmlns:w10="urn:schemas-microsoft-com:office:word" xmlns:w="http://schemas.openxmlformats.org/wordprocessingml/2006/main" xmlns:w14="http://schemas.microsoft.com/office/word/2010/wordml" xmlns:wpg="http://schemas.microsoft.com/office/word/2010/wordprocessingGroup" xmlns:wpi="http://schemas.microsoft.com/office/word/2010/wordprocessingInk" xmlns:wne="http://schemas.microsoft.com/office/word/2006/wordml" xmlns:wps="http://schemas.microsoft.com/office/word/2010/wordprocessingShape" mc:Ignorable="w14 wp14">
+<w:styles xmlns:wpc="http://schemas.microsoft.com/office/word/2010/wordprocessingCanvas" xmlns:mo="http://schemas.microsoft.com/office/mac/office/2008/main" xmlns:mc="http://schemas.openxmlformats.org/markup-compatibility/2006" xmlns:mv="urn:schemas-microsoft-com:mac:vml" xmlns:o="urn:schemas-microsoft-com:office:office" xmlns:r="http://schemas.openxmlformats.org/officeDocument/2006/relationships" xmlns:m="http://schemas.openxmlformats.org/officeDocument/2006/math" xmlns:v="urn:schemas-microsoft-com:vml" xmlns:wp14="http://schemas.microsoft.com/office/word/2010/wordprocessingDrawing" xmlns:wp="http://schemas.openxmlformats.org/drawingml/2006/wordprocessingDrawing" xmlns:w10="urn:schemas-microsoft-com:office:word" xmlns:w="http://schemas.openxmlformats.org/wordprocessingml/2006/main" xmlns:w14="http://schemas.microsoft.com/office/word/2010/wordml" xmlns:wpg="http://schemas.microsoft.com/office/word/2010/wordprocessingGroup" xmlns:wpi="http://schemas.microsoft.com/office/word/2010/wordprocessingInk" xmlns:wne="http://schemas.microsoft.com/office/word/2006/wordml" xmlns:wps="http://schemas.microsoft.com/office/word/2010/wordprocessingShape" mc:Ignorable="w14 wp14">
   <w:docDefaults>
     <w:rPrDefault>
       <w:rPr>
@@ -1061,7 +1176,7 @@
       </w:pPr>
     </w:pPrDefault>
   </w:docDefaults>
-  <w:latentStyles w:defLockedState="0" w:defUIPriority="99" w:defSemiHidden="1" w:defUnhideWhenUsed="1" w:defQFormat="0" w:count="267">
+  <w:latentStyles w:defLockedState="0" w:defUIPriority="99" w:defSemiHidden="1" w:defUnhideWhenUsed="1" w:defQFormat="0" w:count="276">
     <w:lsdException w:name="Normal" w:semiHidden="0" w:uiPriority="0" w:unhideWhenUsed="0" w:qFormat="1"/>
     <w:lsdException w:name="heading 1" w:semiHidden="0" w:uiPriority="9" w:unhideWhenUsed="0" w:qFormat="1"/>
     <w:lsdException w:name="heading 2" w:uiPriority="9" w:qFormat="1"/>
@@ -1207,6 +1322,7 @@
   <w:style w:type="character" w:default="1" w:styleId="DefaultParagraphFont">
     <w:name w:val="Default Paragraph Font"/>
     <w:uiPriority w:val="1"/>
+    <w:semiHidden/>
     <w:unhideWhenUsed/>
   </w:style>
   <w:style w:type="table" w:default="1" w:styleId="TableNormal">

</xml_diff>